<commit_message>
Update CAPÍTULO II Command Bar.docx
</commit_message>
<xml_diff>
--- a/CAPÍTULO II Command Bar.docx
+++ b/CAPÍTULO II Command Bar.docx
@@ -1,6 +1,6 @@
 
 <file path=word/document.xml><?xml version="1.0" encoding="utf-8"?>
-<w:document xmlns:wpc="http://schemas.microsoft.com/office/word/2010/wordprocessingCanvas" xmlns:cx="http://schemas.microsoft.com/office/drawing/2014/chartex" xmlns:cx1="http://schemas.microsoft.com/office/drawing/2015/9/8/chartex" xmlns:mc="http://schemas.openxmlformats.org/markup-compatibility/2006" xmlns:o="urn:schemas-microsoft-com:office:office" xmlns:r="http://schemas.openxmlformats.org/officeDocument/2006/relationships" xmlns:m="http://schemas.openxmlformats.org/officeDocument/2006/math" xmlns:v="urn:schemas-microsoft-com:vml" xmlns:wp14="http://schemas.microsoft.com/office/word/2010/wordprocessingDrawing" xmlns:wp="http://schemas.openxmlformats.org/drawingml/2006/wordprocessingDrawing" xmlns:w10="urn:schemas-microsoft-com:office:word" xmlns:w="http://schemas.openxmlformats.org/wordprocessingml/2006/main" xmlns:w14="http://schemas.microsoft.com/office/word/2010/wordml" xmlns:w15="http://schemas.microsoft.com/office/word/2012/wordml" xmlns:w16se="http://schemas.microsoft.com/office/word/2015/wordml/symex" xmlns:wpg="http://schemas.microsoft.com/office/word/2010/wordprocessingGroup" xmlns:wpi="http://schemas.microsoft.com/office/word/2010/wordprocessingInk" xmlns:wne="http://schemas.microsoft.com/office/word/2006/wordml" xmlns:wps="http://schemas.microsoft.com/office/word/2010/wordprocessingShape" mc:Ignorable="w14 w15 w16se wp14">
+<w:document xmlns:wpc="http://schemas.microsoft.com/office/word/2010/wordprocessingCanvas" xmlns:cx="http://schemas.microsoft.com/office/drawing/2014/chartex" xmlns:cx1="http://schemas.microsoft.com/office/drawing/2015/9/8/chartex" xmlns:cx2="http://schemas.microsoft.com/office/drawing/2015/10/21/chartex" xmlns:cx3="http://schemas.microsoft.com/office/drawing/2016/5/9/chartex" xmlns:cx4="http://schemas.microsoft.com/office/drawing/2016/5/10/chartex" xmlns:cx5="http://schemas.microsoft.com/office/drawing/2016/5/11/chartex" xmlns:cx6="http://schemas.microsoft.com/office/drawing/2016/5/12/chartex" xmlns:cx7="http://schemas.microsoft.com/office/drawing/2016/5/13/chartex" xmlns:cx8="http://schemas.microsoft.com/office/drawing/2016/5/14/chartex" xmlns:mc="http://schemas.openxmlformats.org/markup-compatibility/2006" xmlns:aink="http://schemas.microsoft.com/office/drawing/2016/ink" xmlns:am3d="http://schemas.microsoft.com/office/drawing/2017/model3d" xmlns:o="urn:schemas-microsoft-com:office:office" xmlns:r="http://schemas.openxmlformats.org/officeDocument/2006/relationships" xmlns:m="http://schemas.openxmlformats.org/officeDocument/2006/math" xmlns:v="urn:schemas-microsoft-com:vml" xmlns:wp14="http://schemas.microsoft.com/office/word/2010/wordprocessingDrawing" xmlns:wp="http://schemas.openxmlformats.org/drawingml/2006/wordprocessingDrawing" xmlns:w10="urn:schemas-microsoft-com:office:word" xmlns:w="http://schemas.openxmlformats.org/wordprocessingml/2006/main" xmlns:w14="http://schemas.microsoft.com/office/word/2010/wordml" xmlns:w15="http://schemas.microsoft.com/office/word/2012/wordml" xmlns:w16cex="http://schemas.microsoft.com/office/word/2018/wordml/cex" xmlns:w16cid="http://schemas.microsoft.com/office/word/2016/wordml/cid" xmlns:w16="http://schemas.microsoft.com/office/word/2018/wordml" xmlns:w16sdtdh="http://schemas.microsoft.com/office/word/2020/wordml/sdtdatahash" xmlns:w16se="http://schemas.microsoft.com/office/word/2015/wordml/symex" xmlns:wpg="http://schemas.microsoft.com/office/word/2010/wordprocessingGroup" xmlns:wpi="http://schemas.microsoft.com/office/word/2010/wordprocessingInk" xmlns:wne="http://schemas.microsoft.com/office/word/2006/wordml" xmlns:wps="http://schemas.microsoft.com/office/word/2010/wordprocessingShape" mc:Ignorable="w14 w15 w16se w16cid w16 w16cex w16sdtdh wp14">
   <w:body>
     <w:p>
       <w:pPr>
@@ -871,7 +871,7 @@
               </wp:anchor>
             </w:drawing>
           </mc:Choice>
-          <mc:Fallback xmlns:w16sdtdh="http://schemas.microsoft.com/office/word/2020/wordml/sdtdatahash" xmlns:w16="http://schemas.microsoft.com/office/word/2018/wordml" xmlns:w16cid="http://schemas.microsoft.com/office/word/2016/wordml/cid" xmlns:w16cex="http://schemas.microsoft.com/office/word/2018/wordml/cex" xmlns:am3d="http://schemas.microsoft.com/office/drawing/2017/model3d" xmlns:aink="http://schemas.microsoft.com/office/drawing/2016/ink" xmlns:cx8="http://schemas.microsoft.com/office/drawing/2016/5/14/chartex" xmlns:cx7="http://schemas.microsoft.com/office/drawing/2016/5/13/chartex" xmlns:cx6="http://schemas.microsoft.com/office/drawing/2016/5/12/chartex" xmlns:cx5="http://schemas.microsoft.com/office/drawing/2016/5/11/chartex" xmlns:cx4="http://schemas.microsoft.com/office/drawing/2016/5/10/chartex" xmlns:cx3="http://schemas.microsoft.com/office/drawing/2016/5/9/chartex" xmlns:cx2="http://schemas.microsoft.com/office/drawing/2015/10/21/chartex">
+          <mc:Fallback>
             <w:pict>
               <v:shapetype w14:anchorId="06C10C54" id="_x0000_t32" coordsize="21600,21600" o:spt="32" o:oned="t" path="m,l21600,21600e" filled="f">
                 <v:path arrowok="t" fillok="f" o:connecttype="none"/>
@@ -1049,7 +1049,27 @@
           <w:sz w:val="24"/>
           <w:szCs w:val="24"/>
         </w:rPr>
-        <w:t xml:space="preserve">[Quando desejado pelo autor do trabalho, são apresentados logo após a folha de rosto, nessa ordem. São de livre apresentação gráfica. Geralmente os agradecimentos são apresentados como um capítulo não numerado. O mesmo é recomendado para os próximos itens, até o Resumo e Abstract. </w:t>
+        <w:t xml:space="preserve">[Quando desejado pelo autor do trabalho, são apresentados logo após a folha de rosto, nessa ordem. São de livre apresentação gráfica. Geralmente os agradecimentos são apresentados como um capítulo não numerado. </w:t>
+      </w:r>
+      <w:proofErr w:type="gramStart"/>
+      <w:r>
+        <w:rPr>
+          <w:rFonts w:ascii="Arial" w:hAnsi="Arial" w:cs="Arial"/>
+          <w:color w:val="FF0000"/>
+          <w:sz w:val="24"/>
+          <w:szCs w:val="24"/>
+        </w:rPr>
+        <w:t>O mesmo</w:t>
+      </w:r>
+      <w:proofErr w:type="gramEnd"/>
+      <w:r>
+        <w:rPr>
+          <w:rFonts w:ascii="Arial" w:hAnsi="Arial" w:cs="Arial"/>
+          <w:color w:val="FF0000"/>
+          <w:sz w:val="24"/>
+          <w:szCs w:val="24"/>
+        </w:rPr>
+        <w:t xml:space="preserve"> é recomendado para os próximos itens, até o Resumo e Abstract. </w:t>
       </w:r>
     </w:p>
     <w:p>
@@ -2689,6 +2709,7 @@
         <w:t xml:space="preserve">). Quanto ao estilo, o resumo deve ser composto por uma </w:t>
       </w:r>
       <w:proofErr w:type="spellStart"/>
+      <w:proofErr w:type="gramStart"/>
       <w:r>
         <w:rPr>
           <w:rFonts w:ascii="Arial" w:hAnsi="Arial" w:cs="Arial"/>
@@ -2699,6 +2720,7 @@
         <w:t>sequencia</w:t>
       </w:r>
       <w:proofErr w:type="spellEnd"/>
+      <w:proofErr w:type="gramEnd"/>
       <w:r>
         <w:rPr>
           <w:rFonts w:ascii="Arial" w:hAnsi="Arial" w:cs="Arial"/>
@@ -5783,7 +5805,25 @@
           <w:sz w:val="24"/>
           <w:szCs w:val="24"/>
         </w:rPr>
-        <w:t xml:space="preserve">O dicionário de dados serve de referencia a todos os campos existentes no banco de dados. Nele </w:t>
+        <w:t xml:space="preserve">O dicionário de dados serve de </w:t>
+      </w:r>
+      <w:proofErr w:type="gramStart"/>
+      <w:r>
+        <w:rPr>
+          <w:rFonts w:ascii="Arial" w:hAnsi="Arial" w:cs="Arial"/>
+          <w:sz w:val="24"/>
+          <w:szCs w:val="24"/>
+        </w:rPr>
+        <w:t>referencia</w:t>
+      </w:r>
+      <w:proofErr w:type="gramEnd"/>
+      <w:r>
+        <w:rPr>
+          <w:rFonts w:ascii="Arial" w:hAnsi="Arial" w:cs="Arial"/>
+          <w:sz w:val="24"/>
+          <w:szCs w:val="24"/>
+        </w:rPr>
+        <w:t xml:space="preserve"> a todos os campos existentes no banco de dados. Nele </w:t>
       </w:r>
       <w:r>
         <w:rPr>
@@ -6439,13 +6479,23 @@
                 <w:szCs w:val="20"/>
               </w:rPr>
             </w:pPr>
-            <w:r>
-              <w:rPr>
-                <w:rFonts w:ascii="Arial" w:hAnsi="Arial" w:cs="Arial"/>
-                <w:sz w:val="20"/>
-                <w:szCs w:val="20"/>
-              </w:rPr>
-              <w:t>VARCHAR(100)</w:t>
+            <w:proofErr w:type="gramStart"/>
+            <w:r>
+              <w:rPr>
+                <w:rFonts w:ascii="Arial" w:hAnsi="Arial" w:cs="Arial"/>
+                <w:sz w:val="20"/>
+                <w:szCs w:val="20"/>
+              </w:rPr>
+              <w:t>VARCHAR(</w:t>
+            </w:r>
+            <w:proofErr w:type="gramEnd"/>
+            <w:r>
+              <w:rPr>
+                <w:rFonts w:ascii="Arial" w:hAnsi="Arial" w:cs="Arial"/>
+                <w:sz w:val="20"/>
+                <w:szCs w:val="20"/>
+              </w:rPr>
+              <w:t>100)</w:t>
             </w:r>
           </w:p>
         </w:tc>
@@ -6534,13 +6584,23 @@
                 <w:szCs w:val="20"/>
               </w:rPr>
             </w:pPr>
-            <w:r>
-              <w:rPr>
-                <w:rFonts w:ascii="Arial" w:hAnsi="Arial" w:cs="Arial"/>
-                <w:sz w:val="20"/>
-                <w:szCs w:val="20"/>
-              </w:rPr>
-              <w:t>VARCHAR(30)</w:t>
+            <w:proofErr w:type="gramStart"/>
+            <w:r>
+              <w:rPr>
+                <w:rFonts w:ascii="Arial" w:hAnsi="Arial" w:cs="Arial"/>
+                <w:sz w:val="20"/>
+                <w:szCs w:val="20"/>
+              </w:rPr>
+              <w:t>VARCHAR(</w:t>
+            </w:r>
+            <w:proofErr w:type="gramEnd"/>
+            <w:r>
+              <w:rPr>
+                <w:rFonts w:ascii="Arial" w:hAnsi="Arial" w:cs="Arial"/>
+                <w:sz w:val="20"/>
+                <w:szCs w:val="20"/>
+              </w:rPr>
+              <w:t>30)</w:t>
             </w:r>
           </w:p>
         </w:tc>
@@ -6629,13 +6689,23 @@
                 <w:szCs w:val="20"/>
               </w:rPr>
             </w:pPr>
-            <w:r>
-              <w:rPr>
-                <w:rFonts w:ascii="Arial" w:hAnsi="Arial" w:cs="Arial"/>
-                <w:sz w:val="20"/>
-                <w:szCs w:val="20"/>
-              </w:rPr>
-              <w:t>VARCHAR(60)</w:t>
+            <w:proofErr w:type="gramStart"/>
+            <w:r>
+              <w:rPr>
+                <w:rFonts w:ascii="Arial" w:hAnsi="Arial" w:cs="Arial"/>
+                <w:sz w:val="20"/>
+                <w:szCs w:val="20"/>
+              </w:rPr>
+              <w:t>VARCHAR(</w:t>
+            </w:r>
+            <w:proofErr w:type="gramEnd"/>
+            <w:r>
+              <w:rPr>
+                <w:rFonts w:ascii="Arial" w:hAnsi="Arial" w:cs="Arial"/>
+                <w:sz w:val="20"/>
+                <w:szCs w:val="20"/>
+              </w:rPr>
+              <w:t>60)</w:t>
             </w:r>
           </w:p>
         </w:tc>
@@ -6724,13 +6794,23 @@
                 <w:szCs w:val="20"/>
               </w:rPr>
             </w:pPr>
-            <w:r>
-              <w:rPr>
-                <w:rFonts w:ascii="Arial" w:hAnsi="Arial" w:cs="Arial"/>
-                <w:sz w:val="20"/>
-                <w:szCs w:val="20"/>
-              </w:rPr>
-              <w:t>VARCHAR(100)</w:t>
+            <w:proofErr w:type="gramStart"/>
+            <w:r>
+              <w:rPr>
+                <w:rFonts w:ascii="Arial" w:hAnsi="Arial" w:cs="Arial"/>
+                <w:sz w:val="20"/>
+                <w:szCs w:val="20"/>
+              </w:rPr>
+              <w:t>VARCHAR(</w:t>
+            </w:r>
+            <w:proofErr w:type="gramEnd"/>
+            <w:r>
+              <w:rPr>
+                <w:rFonts w:ascii="Arial" w:hAnsi="Arial" w:cs="Arial"/>
+                <w:sz w:val="20"/>
+                <w:szCs w:val="20"/>
+              </w:rPr>
+              <w:t>100)</w:t>
             </w:r>
           </w:p>
         </w:tc>
@@ -6819,13 +6899,23 @@
                 <w:szCs w:val="20"/>
               </w:rPr>
             </w:pPr>
-            <w:r>
-              <w:rPr>
-                <w:rFonts w:ascii="Arial" w:hAnsi="Arial" w:cs="Arial"/>
-                <w:sz w:val="20"/>
-                <w:szCs w:val="20"/>
-              </w:rPr>
-              <w:t>VARCHAR(30)</w:t>
+            <w:proofErr w:type="gramStart"/>
+            <w:r>
+              <w:rPr>
+                <w:rFonts w:ascii="Arial" w:hAnsi="Arial" w:cs="Arial"/>
+                <w:sz w:val="20"/>
+                <w:szCs w:val="20"/>
+              </w:rPr>
+              <w:t>VARCHAR(</w:t>
+            </w:r>
+            <w:proofErr w:type="gramEnd"/>
+            <w:r>
+              <w:rPr>
+                <w:rFonts w:ascii="Arial" w:hAnsi="Arial" w:cs="Arial"/>
+                <w:sz w:val="20"/>
+                <w:szCs w:val="20"/>
+              </w:rPr>
+              <w:t>30)</w:t>
             </w:r>
           </w:p>
         </w:tc>
@@ -7009,13 +7099,23 @@
                 <w:szCs w:val="20"/>
               </w:rPr>
             </w:pPr>
-            <w:r>
-              <w:rPr>
-                <w:rFonts w:ascii="Arial" w:hAnsi="Arial" w:cs="Arial"/>
-                <w:sz w:val="20"/>
-                <w:szCs w:val="20"/>
-              </w:rPr>
-              <w:t>VARCHAR(20)</w:t>
+            <w:proofErr w:type="gramStart"/>
+            <w:r>
+              <w:rPr>
+                <w:rFonts w:ascii="Arial" w:hAnsi="Arial" w:cs="Arial"/>
+                <w:sz w:val="20"/>
+                <w:szCs w:val="20"/>
+              </w:rPr>
+              <w:t>VARCHAR(</w:t>
+            </w:r>
+            <w:proofErr w:type="gramEnd"/>
+            <w:r>
+              <w:rPr>
+                <w:rFonts w:ascii="Arial" w:hAnsi="Arial" w:cs="Arial"/>
+                <w:sz w:val="20"/>
+                <w:szCs w:val="20"/>
+              </w:rPr>
+              <w:t>20)</w:t>
             </w:r>
           </w:p>
         </w:tc>
@@ -7712,13 +7812,23 @@
                 <w:szCs w:val="20"/>
               </w:rPr>
             </w:pPr>
-            <w:r>
-              <w:rPr>
-                <w:rFonts w:ascii="Arial" w:hAnsi="Arial" w:cs="Arial"/>
-                <w:sz w:val="20"/>
-                <w:szCs w:val="20"/>
-              </w:rPr>
-              <w:t>VARCHAR(100)</w:t>
+            <w:proofErr w:type="gramStart"/>
+            <w:r>
+              <w:rPr>
+                <w:rFonts w:ascii="Arial" w:hAnsi="Arial" w:cs="Arial"/>
+                <w:sz w:val="20"/>
+                <w:szCs w:val="20"/>
+              </w:rPr>
+              <w:t>VARCHAR(</w:t>
+            </w:r>
+            <w:proofErr w:type="gramEnd"/>
+            <w:r>
+              <w:rPr>
+                <w:rFonts w:ascii="Arial" w:hAnsi="Arial" w:cs="Arial"/>
+                <w:sz w:val="20"/>
+                <w:szCs w:val="20"/>
+              </w:rPr>
+              <w:t>100)</w:t>
             </w:r>
           </w:p>
         </w:tc>
@@ -7807,13 +7917,23 @@
                 <w:szCs w:val="20"/>
               </w:rPr>
             </w:pPr>
-            <w:r>
-              <w:rPr>
-                <w:rFonts w:ascii="Arial" w:hAnsi="Arial" w:cs="Arial"/>
-                <w:sz w:val="20"/>
-                <w:szCs w:val="20"/>
-              </w:rPr>
-              <w:t>VARCHAR(30)</w:t>
+            <w:proofErr w:type="gramStart"/>
+            <w:r>
+              <w:rPr>
+                <w:rFonts w:ascii="Arial" w:hAnsi="Arial" w:cs="Arial"/>
+                <w:sz w:val="20"/>
+                <w:szCs w:val="20"/>
+              </w:rPr>
+              <w:t>VARCHAR(</w:t>
+            </w:r>
+            <w:proofErr w:type="gramEnd"/>
+            <w:r>
+              <w:rPr>
+                <w:rFonts w:ascii="Arial" w:hAnsi="Arial" w:cs="Arial"/>
+                <w:sz w:val="20"/>
+                <w:szCs w:val="20"/>
+              </w:rPr>
+              <w:t>30)</w:t>
             </w:r>
           </w:p>
         </w:tc>
@@ -7918,13 +8038,23 @@
                 <w:szCs w:val="20"/>
               </w:rPr>
             </w:pPr>
-            <w:r>
-              <w:rPr>
-                <w:rFonts w:ascii="Arial" w:hAnsi="Arial" w:cs="Arial"/>
-                <w:sz w:val="20"/>
-                <w:szCs w:val="20"/>
-              </w:rPr>
-              <w:t>VARCHAR(10)</w:t>
+            <w:proofErr w:type="gramStart"/>
+            <w:r>
+              <w:rPr>
+                <w:rFonts w:ascii="Arial" w:hAnsi="Arial" w:cs="Arial"/>
+                <w:sz w:val="20"/>
+                <w:szCs w:val="20"/>
+              </w:rPr>
+              <w:t>VARCHAR(</w:t>
+            </w:r>
+            <w:proofErr w:type="gramEnd"/>
+            <w:r>
+              <w:rPr>
+                <w:rFonts w:ascii="Arial" w:hAnsi="Arial" w:cs="Arial"/>
+                <w:sz w:val="20"/>
+                <w:szCs w:val="20"/>
+              </w:rPr>
+              <w:t>10)</w:t>
             </w:r>
           </w:p>
         </w:tc>
@@ -8013,13 +8143,23 @@
                 <w:szCs w:val="20"/>
               </w:rPr>
             </w:pPr>
-            <w:r>
-              <w:rPr>
-                <w:rFonts w:ascii="Arial" w:hAnsi="Arial" w:cs="Arial"/>
-                <w:sz w:val="20"/>
-                <w:szCs w:val="20"/>
-              </w:rPr>
-              <w:t>VARCHAR(60)</w:t>
+            <w:proofErr w:type="gramStart"/>
+            <w:r>
+              <w:rPr>
+                <w:rFonts w:ascii="Arial" w:hAnsi="Arial" w:cs="Arial"/>
+                <w:sz w:val="20"/>
+                <w:szCs w:val="20"/>
+              </w:rPr>
+              <w:t>VARCHAR(</w:t>
+            </w:r>
+            <w:proofErr w:type="gramEnd"/>
+            <w:r>
+              <w:rPr>
+                <w:rFonts w:ascii="Arial" w:hAnsi="Arial" w:cs="Arial"/>
+                <w:sz w:val="20"/>
+                <w:szCs w:val="20"/>
+              </w:rPr>
+              <w:t>60)</w:t>
             </w:r>
           </w:p>
         </w:tc>
@@ -8108,13 +8248,23 @@
                 <w:szCs w:val="20"/>
               </w:rPr>
             </w:pPr>
-            <w:r>
-              <w:rPr>
-                <w:rFonts w:ascii="Arial" w:hAnsi="Arial" w:cs="Arial"/>
-                <w:sz w:val="20"/>
-                <w:szCs w:val="20"/>
-              </w:rPr>
-              <w:t>VARCHAR(60)</w:t>
+            <w:proofErr w:type="gramStart"/>
+            <w:r>
+              <w:rPr>
+                <w:rFonts w:ascii="Arial" w:hAnsi="Arial" w:cs="Arial"/>
+                <w:sz w:val="20"/>
+                <w:szCs w:val="20"/>
+              </w:rPr>
+              <w:t>VARCHAR(</w:t>
+            </w:r>
+            <w:proofErr w:type="gramEnd"/>
+            <w:r>
+              <w:rPr>
+                <w:rFonts w:ascii="Arial" w:hAnsi="Arial" w:cs="Arial"/>
+                <w:sz w:val="20"/>
+                <w:szCs w:val="20"/>
+              </w:rPr>
+              <w:t>60)</w:t>
             </w:r>
           </w:p>
         </w:tc>
@@ -8203,13 +8353,23 @@
                 <w:szCs w:val="20"/>
               </w:rPr>
             </w:pPr>
-            <w:r>
-              <w:rPr>
-                <w:rFonts w:ascii="Arial" w:hAnsi="Arial" w:cs="Arial"/>
-                <w:sz w:val="20"/>
-                <w:szCs w:val="20"/>
-              </w:rPr>
-              <w:t>CHAR(3)</w:t>
+            <w:proofErr w:type="gramStart"/>
+            <w:r>
+              <w:rPr>
+                <w:rFonts w:ascii="Arial" w:hAnsi="Arial" w:cs="Arial"/>
+                <w:sz w:val="20"/>
+                <w:szCs w:val="20"/>
+              </w:rPr>
+              <w:t>CHAR(</w:t>
+            </w:r>
+            <w:proofErr w:type="gramEnd"/>
+            <w:r>
+              <w:rPr>
+                <w:rFonts w:ascii="Arial" w:hAnsi="Arial" w:cs="Arial"/>
+                <w:sz w:val="20"/>
+                <w:szCs w:val="20"/>
+              </w:rPr>
+              <w:t>3)</w:t>
             </w:r>
           </w:p>
         </w:tc>
@@ -8987,13 +9147,23 @@
                 <w:szCs w:val="20"/>
               </w:rPr>
             </w:pPr>
-            <w:r>
-              <w:rPr>
-                <w:rFonts w:ascii="Arial" w:hAnsi="Arial" w:cs="Arial"/>
-                <w:sz w:val="20"/>
-                <w:szCs w:val="20"/>
-              </w:rPr>
-              <w:t>VARCHAR(60)</w:t>
+            <w:proofErr w:type="gramStart"/>
+            <w:r>
+              <w:rPr>
+                <w:rFonts w:ascii="Arial" w:hAnsi="Arial" w:cs="Arial"/>
+                <w:sz w:val="20"/>
+                <w:szCs w:val="20"/>
+              </w:rPr>
+              <w:t>VARCHAR(</w:t>
+            </w:r>
+            <w:proofErr w:type="gramEnd"/>
+            <w:r>
+              <w:rPr>
+                <w:rFonts w:ascii="Arial" w:hAnsi="Arial" w:cs="Arial"/>
+                <w:sz w:val="20"/>
+                <w:szCs w:val="20"/>
+              </w:rPr>
+              <w:t>60)</w:t>
             </w:r>
           </w:p>
         </w:tc>
@@ -9183,13 +9353,23 @@
                 <w:szCs w:val="20"/>
               </w:rPr>
             </w:pPr>
-            <w:r>
-              <w:rPr>
-                <w:rFonts w:ascii="Arial" w:hAnsi="Arial" w:cs="Arial"/>
-                <w:sz w:val="20"/>
-                <w:szCs w:val="20"/>
-              </w:rPr>
-              <w:t>VARCHAR(20)</w:t>
+            <w:proofErr w:type="gramStart"/>
+            <w:r>
+              <w:rPr>
+                <w:rFonts w:ascii="Arial" w:hAnsi="Arial" w:cs="Arial"/>
+                <w:sz w:val="20"/>
+                <w:szCs w:val="20"/>
+              </w:rPr>
+              <w:t>VARCHAR(</w:t>
+            </w:r>
+            <w:proofErr w:type="gramEnd"/>
+            <w:r>
+              <w:rPr>
+                <w:rFonts w:ascii="Arial" w:hAnsi="Arial" w:cs="Arial"/>
+                <w:sz w:val="20"/>
+                <w:szCs w:val="20"/>
+              </w:rPr>
+              <w:t>20)</w:t>
             </w:r>
           </w:p>
         </w:tc>
@@ -10085,13 +10265,23 @@
                 <w:szCs w:val="20"/>
               </w:rPr>
             </w:pPr>
-            <w:r>
-              <w:rPr>
-                <w:rFonts w:ascii="Arial" w:hAnsi="Arial" w:cs="Arial"/>
-                <w:sz w:val="20"/>
-                <w:szCs w:val="20"/>
-              </w:rPr>
-              <w:t>VARCHAR(4)</w:t>
+            <w:proofErr w:type="gramStart"/>
+            <w:r>
+              <w:rPr>
+                <w:rFonts w:ascii="Arial" w:hAnsi="Arial" w:cs="Arial"/>
+                <w:sz w:val="20"/>
+                <w:szCs w:val="20"/>
+              </w:rPr>
+              <w:t>VARCHAR(</w:t>
+            </w:r>
+            <w:proofErr w:type="gramEnd"/>
+            <w:r>
+              <w:rPr>
+                <w:rFonts w:ascii="Arial" w:hAnsi="Arial" w:cs="Arial"/>
+                <w:sz w:val="20"/>
+                <w:szCs w:val="20"/>
+              </w:rPr>
+              <w:t>4)</w:t>
             </w:r>
           </w:p>
         </w:tc>
@@ -11113,13 +11303,23 @@
                 <w:szCs w:val="20"/>
               </w:rPr>
             </w:pPr>
-            <w:r>
-              <w:rPr>
-                <w:rFonts w:ascii="Arial" w:hAnsi="Arial" w:cs="Arial"/>
-                <w:sz w:val="20"/>
-                <w:szCs w:val="20"/>
-              </w:rPr>
-              <w:t>VARCHAR(11)</w:t>
+            <w:proofErr w:type="gramStart"/>
+            <w:r>
+              <w:rPr>
+                <w:rFonts w:ascii="Arial" w:hAnsi="Arial" w:cs="Arial"/>
+                <w:sz w:val="20"/>
+                <w:szCs w:val="20"/>
+              </w:rPr>
+              <w:t>VARCHAR(</w:t>
+            </w:r>
+            <w:proofErr w:type="gramEnd"/>
+            <w:r>
+              <w:rPr>
+                <w:rFonts w:ascii="Arial" w:hAnsi="Arial" w:cs="Arial"/>
+                <w:sz w:val="20"/>
+                <w:szCs w:val="20"/>
+              </w:rPr>
+              <w:t>11)</w:t>
             </w:r>
           </w:p>
         </w:tc>
@@ -11421,13 +11621,23 @@
                 <w:szCs w:val="20"/>
               </w:rPr>
             </w:pPr>
-            <w:r>
-              <w:rPr>
-                <w:rFonts w:ascii="Arial" w:hAnsi="Arial" w:cs="Arial"/>
-                <w:sz w:val="20"/>
-                <w:szCs w:val="20"/>
-              </w:rPr>
-              <w:t>VARCHAR(20)</w:t>
+            <w:proofErr w:type="gramStart"/>
+            <w:r>
+              <w:rPr>
+                <w:rFonts w:ascii="Arial" w:hAnsi="Arial" w:cs="Arial"/>
+                <w:sz w:val="20"/>
+                <w:szCs w:val="20"/>
+              </w:rPr>
+              <w:t>VARCHAR(</w:t>
+            </w:r>
+            <w:proofErr w:type="gramEnd"/>
+            <w:r>
+              <w:rPr>
+                <w:rFonts w:ascii="Arial" w:hAnsi="Arial" w:cs="Arial"/>
+                <w:sz w:val="20"/>
+                <w:szCs w:val="20"/>
+              </w:rPr>
+              <w:t>20)</w:t>
             </w:r>
           </w:p>
         </w:tc>
@@ -11523,13 +11733,23 @@
                 <w:szCs w:val="20"/>
               </w:rPr>
             </w:pPr>
-            <w:r>
-              <w:rPr>
-                <w:rFonts w:ascii="Arial" w:hAnsi="Arial" w:cs="Arial"/>
-                <w:sz w:val="20"/>
-                <w:szCs w:val="20"/>
-              </w:rPr>
-              <w:t>VARCHAR(60)</w:t>
+            <w:proofErr w:type="gramStart"/>
+            <w:r>
+              <w:rPr>
+                <w:rFonts w:ascii="Arial" w:hAnsi="Arial" w:cs="Arial"/>
+                <w:sz w:val="20"/>
+                <w:szCs w:val="20"/>
+              </w:rPr>
+              <w:t>VARCHAR(</w:t>
+            </w:r>
+            <w:proofErr w:type="gramEnd"/>
+            <w:r>
+              <w:rPr>
+                <w:rFonts w:ascii="Arial" w:hAnsi="Arial" w:cs="Arial"/>
+                <w:sz w:val="20"/>
+                <w:szCs w:val="20"/>
+              </w:rPr>
+              <w:t>60)</w:t>
             </w:r>
           </w:p>
         </w:tc>
@@ -11625,13 +11845,23 @@
                 <w:szCs w:val="20"/>
               </w:rPr>
             </w:pPr>
-            <w:r>
-              <w:rPr>
-                <w:rFonts w:ascii="Arial" w:hAnsi="Arial" w:cs="Arial"/>
-                <w:sz w:val="20"/>
-                <w:szCs w:val="20"/>
-              </w:rPr>
-              <w:t>VARCHAR(60)</w:t>
+            <w:proofErr w:type="gramStart"/>
+            <w:r>
+              <w:rPr>
+                <w:rFonts w:ascii="Arial" w:hAnsi="Arial" w:cs="Arial"/>
+                <w:sz w:val="20"/>
+                <w:szCs w:val="20"/>
+              </w:rPr>
+              <w:t>VARCHAR(</w:t>
+            </w:r>
+            <w:proofErr w:type="gramEnd"/>
+            <w:r>
+              <w:rPr>
+                <w:rFonts w:ascii="Arial" w:hAnsi="Arial" w:cs="Arial"/>
+                <w:sz w:val="20"/>
+                <w:szCs w:val="20"/>
+              </w:rPr>
+              <w:t>60)</w:t>
             </w:r>
           </w:p>
         </w:tc>
@@ -12048,8 +12278,9 @@
           <w:sz w:val="24"/>
           <w:szCs w:val="24"/>
         </w:rPr>
-        <w:t>moxarifados é a responsável pelo</w:t>
-      </w:r>
+        <w:t xml:space="preserve">moxarifados é a responsável </w:t>
+      </w:r>
+      <w:proofErr w:type="gramStart"/>
       <w:r>
         <w:rPr>
           <w:rFonts w:ascii="Arial" w:hAnsi="Arial" w:cs="Arial"/>
@@ -12057,7 +12288,7 @@
           <w:sz w:val="24"/>
           <w:szCs w:val="24"/>
         </w:rPr>
-        <w:t xml:space="preserve"> o armazenamento dos dados de entrada de um produto no estabelecimento. Ela</w:t>
+        <w:t>pelo</w:t>
       </w:r>
       <w:r>
         <w:rPr>
@@ -12066,6 +12297,25 @@
           <w:sz w:val="24"/>
           <w:szCs w:val="24"/>
         </w:rPr>
+        <w:t xml:space="preserve"> o</w:t>
+      </w:r>
+      <w:proofErr w:type="gramEnd"/>
+      <w:r>
+        <w:rPr>
+          <w:rFonts w:ascii="Arial" w:hAnsi="Arial" w:cs="Arial"/>
+          <w:bCs/>
+          <w:sz w:val="24"/>
+          <w:szCs w:val="24"/>
+        </w:rPr>
+        <w:t xml:space="preserve"> armazenamento dos dados de entrada de um produto no estabelecimento. Ela</w:t>
+      </w:r>
+      <w:r>
+        <w:rPr>
+          <w:rFonts w:ascii="Arial" w:hAnsi="Arial" w:cs="Arial"/>
+          <w:bCs/>
+          <w:sz w:val="24"/>
+          <w:szCs w:val="24"/>
+        </w:rPr>
         <w:t xml:space="preserve"> armazenará os dados de entrada, </w:t>
       </w:r>
       <w:r>
@@ -12102,8 +12352,19 @@
           <w:sz w:val="24"/>
           <w:szCs w:val="24"/>
         </w:rPr>
-        <w:t>produto que foi entregue pelo mesmo</w:t>
-      </w:r>
+        <w:t xml:space="preserve">produto que foi entregue </w:t>
+      </w:r>
+      <w:proofErr w:type="gramStart"/>
+      <w:r>
+        <w:rPr>
+          <w:rFonts w:ascii="Arial" w:hAnsi="Arial" w:cs="Arial"/>
+          <w:bCs/>
+          <w:sz w:val="24"/>
+          <w:szCs w:val="24"/>
+        </w:rPr>
+        <w:t>pelo mesmo</w:t>
+      </w:r>
+      <w:proofErr w:type="gramEnd"/>
       <w:r>
         <w:rPr>
           <w:rFonts w:ascii="Arial" w:hAnsi="Arial" w:cs="Arial"/>
@@ -13399,13 +13660,23 @@
                 <w:szCs w:val="20"/>
               </w:rPr>
             </w:pPr>
-            <w:r>
-              <w:rPr>
-                <w:rFonts w:ascii="Arial" w:hAnsi="Arial" w:cs="Arial"/>
-                <w:sz w:val="20"/>
-                <w:szCs w:val="20"/>
-              </w:rPr>
-              <w:t>VARCHAR(100)</w:t>
+            <w:proofErr w:type="gramStart"/>
+            <w:r>
+              <w:rPr>
+                <w:rFonts w:ascii="Arial" w:hAnsi="Arial" w:cs="Arial"/>
+                <w:sz w:val="20"/>
+                <w:szCs w:val="20"/>
+              </w:rPr>
+              <w:t>VARCHAR(</w:t>
+            </w:r>
+            <w:proofErr w:type="gramEnd"/>
+            <w:r>
+              <w:rPr>
+                <w:rFonts w:ascii="Arial" w:hAnsi="Arial" w:cs="Arial"/>
+                <w:sz w:val="20"/>
+                <w:szCs w:val="20"/>
+              </w:rPr>
+              <w:t>100)</w:t>
             </w:r>
           </w:p>
         </w:tc>
@@ -13502,13 +13773,23 @@
                 <w:szCs w:val="20"/>
               </w:rPr>
             </w:pPr>
-            <w:r>
-              <w:rPr>
-                <w:rFonts w:ascii="Arial" w:hAnsi="Arial" w:cs="Arial"/>
-                <w:sz w:val="20"/>
-                <w:szCs w:val="20"/>
-              </w:rPr>
-              <w:t>VARCHAR(4)</w:t>
+            <w:proofErr w:type="gramStart"/>
+            <w:r>
+              <w:rPr>
+                <w:rFonts w:ascii="Arial" w:hAnsi="Arial" w:cs="Arial"/>
+                <w:sz w:val="20"/>
+                <w:szCs w:val="20"/>
+              </w:rPr>
+              <w:t>VARCHAR(</w:t>
+            </w:r>
+            <w:proofErr w:type="gramEnd"/>
+            <w:r>
+              <w:rPr>
+                <w:rFonts w:ascii="Arial" w:hAnsi="Arial" w:cs="Arial"/>
+                <w:sz w:val="20"/>
+                <w:szCs w:val="20"/>
+              </w:rPr>
+              <w:t>4)</w:t>
             </w:r>
           </w:p>
         </w:tc>
@@ -13605,13 +13886,23 @@
                 <w:szCs w:val="20"/>
               </w:rPr>
             </w:pPr>
-            <w:r>
-              <w:rPr>
-                <w:rFonts w:ascii="Arial" w:hAnsi="Arial" w:cs="Arial"/>
-                <w:sz w:val="20"/>
-                <w:szCs w:val="20"/>
-              </w:rPr>
-              <w:t>VARCHAR(12)</w:t>
+            <w:proofErr w:type="gramStart"/>
+            <w:r>
+              <w:rPr>
+                <w:rFonts w:ascii="Arial" w:hAnsi="Arial" w:cs="Arial"/>
+                <w:sz w:val="20"/>
+                <w:szCs w:val="20"/>
+              </w:rPr>
+              <w:t>VARCHAR(</w:t>
+            </w:r>
+            <w:proofErr w:type="gramEnd"/>
+            <w:r>
+              <w:rPr>
+                <w:rFonts w:ascii="Arial" w:hAnsi="Arial" w:cs="Arial"/>
+                <w:sz w:val="20"/>
+                <w:szCs w:val="20"/>
+              </w:rPr>
+              <w:t>12)</w:t>
             </w:r>
           </w:p>
         </w:tc>
@@ -13708,13 +13999,23 @@
                 <w:szCs w:val="20"/>
               </w:rPr>
             </w:pPr>
-            <w:r>
-              <w:rPr>
-                <w:rFonts w:ascii="Arial" w:hAnsi="Arial" w:cs="Arial"/>
-                <w:sz w:val="20"/>
-                <w:szCs w:val="20"/>
-              </w:rPr>
-              <w:t>VARCHAR(20)</w:t>
+            <w:proofErr w:type="gramStart"/>
+            <w:r>
+              <w:rPr>
+                <w:rFonts w:ascii="Arial" w:hAnsi="Arial" w:cs="Arial"/>
+                <w:sz w:val="20"/>
+                <w:szCs w:val="20"/>
+              </w:rPr>
+              <w:t>VARCHAR(</w:t>
+            </w:r>
+            <w:proofErr w:type="gramEnd"/>
+            <w:r>
+              <w:rPr>
+                <w:rFonts w:ascii="Arial" w:hAnsi="Arial" w:cs="Arial"/>
+                <w:sz w:val="20"/>
+                <w:szCs w:val="20"/>
+              </w:rPr>
+              <w:t>20)</w:t>
             </w:r>
           </w:p>
         </w:tc>
@@ -14104,39 +14405,15 @@
           <w:sz w:val="24"/>
           <w:szCs w:val="24"/>
         </w:rPr>
-        <w:t xml:space="preserve">WISNIEWSKI, </w:t>
-      </w:r>
-      <w:r>
-        <w:rPr>
-          <w:rFonts w:ascii="Arial" w:hAnsi="Arial" w:cs="Arial"/>
-          <w:sz w:val="24"/>
-          <w:szCs w:val="24"/>
-        </w:rPr>
-        <w:t>Giovanna</w:t>
-      </w:r>
-      <w:r>
-        <w:rPr>
-          <w:rFonts w:ascii="Arial" w:hAnsi="Arial" w:cs="Arial"/>
-          <w:sz w:val="24"/>
-          <w:szCs w:val="24"/>
-        </w:rPr>
-        <w:t>.</w:t>
-      </w:r>
-      <w:r>
-        <w:rPr>
-          <w:rFonts w:ascii="Arial" w:hAnsi="Arial" w:cs="Arial"/>
-          <w:sz w:val="24"/>
-          <w:szCs w:val="24"/>
-        </w:rPr>
-        <w:t xml:space="preserve"> </w:t>
-      </w:r>
-      <w:r>
-        <w:rPr>
-          <w:rFonts w:ascii="Arial" w:hAnsi="Arial" w:cs="Arial"/>
-          <w:sz w:val="24"/>
-          <w:szCs w:val="24"/>
-        </w:rPr>
-        <w:t xml:space="preserve">Comanda eletrônica: tudo que você precisa saber. </w:t>
+        <w:t>WISNIEWSKI, Giovanna.</w:t>
+      </w:r>
+      <w:r>
+        <w:rPr>
+          <w:rFonts w:ascii="Arial" w:hAnsi="Arial" w:cs="Arial"/>
+          <w:sz w:val="24"/>
+          <w:szCs w:val="24"/>
+        </w:rPr>
+        <w:t xml:space="preserve"> Comanda eletrônica: tudo que você precisa saber. </w:t>
       </w:r>
       <w:r>
         <w:rPr>
@@ -14189,39 +14466,7 @@
           <w:sz w:val="24"/>
           <w:szCs w:val="24"/>
         </w:rPr>
-        <w:t xml:space="preserve">BRASIL. </w:t>
-      </w:r>
-      <w:r>
-        <w:rPr>
-          <w:rStyle w:val="Forte"/>
-          <w:rFonts w:cs="Arial"/>
-          <w:color w:val="000080"/>
-          <w:u w:val="single"/>
-          <w:shd w:val="clear" w:color="auto" w:fill="FFFFFF"/>
-        </w:rPr>
-        <w:t>LEI Nº 8.078</w:t>
-      </w:r>
-      <w:bookmarkStart w:id="10" w:name="_GoBack"/>
-      <w:bookmarkEnd w:id="10"/>
-      <w:r>
-        <w:rPr>
-          <w:rStyle w:val="Forte"/>
-          <w:rFonts w:cs="Arial"/>
-          <w:color w:val="000080"/>
-          <w:u w:val="single"/>
-          <w:shd w:val="clear" w:color="auto" w:fill="FFFFFF"/>
-        </w:rPr>
-        <w:t xml:space="preserve"> DE 11 DE SETEMBRO DE 1990.</w:t>
-      </w:r>
-      <w:r>
-        <w:rPr>
-          <w:rStyle w:val="Forte"/>
-          <w:rFonts w:cs="Arial"/>
-          <w:color w:val="000080"/>
-          <w:u w:val="single"/>
-          <w:shd w:val="clear" w:color="auto" w:fill="FFFFFF"/>
-        </w:rPr>
-        <w:t xml:space="preserve"> </w:t>
+        <w:t>BRASIL. LEI Nº 8.078, DE 11 DE SETEMBRO DE 1990. BRASIL. Presidência da República. Disponível EM: &lt;http://www.planalto.gov.br/ccivil_03/leis/l8078compilado.htm&gt;. Acesso em: 28 de setembro de 2021.</w:t>
       </w:r>
     </w:p>
     <w:p>
@@ -14234,17 +14479,14 @@
           <w:szCs w:val="24"/>
         </w:rPr>
       </w:pPr>
-      <w:hyperlink r:id="rId12" w:history="1">
-        <w:r>
-          <w:rPr>
-            <w:rStyle w:val="Hyperlink"/>
-            <w:rFonts w:ascii="Arial" w:hAnsi="Arial" w:cs="Arial"/>
-            <w:sz w:val="24"/>
-            <w:szCs w:val="24"/>
-          </w:rPr>
-          <w:t>http://www.planalto.gov.br/ccivil_03/leis/l8078compilado.htm</w:t>
-        </w:r>
-      </w:hyperlink>
+      <w:r>
+        <w:rPr>
+          <w:rFonts w:ascii="Arial" w:hAnsi="Arial" w:cs="Arial"/>
+          <w:sz w:val="24"/>
+          <w:szCs w:val="24"/>
+        </w:rPr>
+        <w:t>RODRIGUES, Joel. Modelo Entidade Relacionamento (MER) e Diagrama Entidade-Relacionamento (DER). 2014. Blog DEVMEDIA. Disponível em: &lt;https://www.devmedia.com.br/modelo-entidade-relacionamento-mer-e-diagrama-entidade-relacionamento-der/14332#modulo-mvp&gt; Acesso em: 18 de outubro de 2021.</w:t>
+      </w:r>
     </w:p>
     <w:p>
       <w:pPr>
@@ -14256,75 +14498,53 @@
           <w:szCs w:val="24"/>
         </w:rPr>
       </w:pPr>
-      <w:hyperlink r:id="rId13" w:history="1">
-        <w:r>
-          <w:rPr>
-            <w:rStyle w:val="Hyperlink"/>
-            <w:rFonts w:ascii="Arial" w:hAnsi="Arial" w:cs="Arial"/>
-            <w:sz w:val="24"/>
-            <w:szCs w:val="24"/>
-          </w:rPr>
-          <w:t>https://www.devmedia.com.br/modelo-entidade-relacionamento-mer-e-diagrama-entidade-relacionamento-der/14332</w:t>
-        </w:r>
-      </w:hyperlink>
-    </w:p>
-    <w:p>
-      <w:pPr>
-        <w:spacing w:line="360" w:lineRule="auto"/>
-        <w:jc w:val="both"/>
-        <w:rPr>
-          <w:rFonts w:ascii="Arial" w:hAnsi="Arial" w:cs="Arial"/>
-          <w:sz w:val="24"/>
-          <w:szCs w:val="24"/>
-        </w:rPr>
-      </w:pPr>
-      <w:hyperlink r:id="rId14" w:history="1">
-        <w:r>
-          <w:rPr>
-            <w:rStyle w:val="Hyperlink"/>
-            <w:rFonts w:ascii="Arial" w:hAnsi="Arial" w:cs="Arial"/>
-            <w:sz w:val="24"/>
-            <w:szCs w:val="24"/>
-          </w:rPr>
-          <w:t>https://www.php.net/docs.php</w:t>
-        </w:r>
-      </w:hyperlink>
-    </w:p>
-    <w:p>
-      <w:pPr>
-        <w:spacing w:line="360" w:lineRule="auto"/>
-        <w:jc w:val="both"/>
-        <w:rPr>
-          <w:rFonts w:ascii="Arial" w:hAnsi="Arial" w:cs="Arial"/>
-          <w:sz w:val="24"/>
-          <w:szCs w:val="24"/>
-        </w:rPr>
-      </w:pPr>
-      <w:hyperlink r:id="rId15" w:history="1">
-        <w:r>
-          <w:rPr>
-            <w:rStyle w:val="Hyperlink"/>
-            <w:rFonts w:ascii="Arial" w:hAnsi="Arial" w:cs="Arial"/>
-            <w:sz w:val="24"/>
-            <w:szCs w:val="24"/>
-          </w:rPr>
-          <w:t>https://devhints.io/</w:t>
-        </w:r>
-      </w:hyperlink>
-    </w:p>
-    <w:p>
-      <w:pPr>
-        <w:spacing w:line="360" w:lineRule="auto"/>
-        <w:jc w:val="center"/>
-        <w:rPr>
-          <w:rFonts w:ascii="Arial" w:hAnsi="Arial" w:cs="Arial"/>
-          <w:sz w:val="24"/>
-          <w:szCs w:val="24"/>
-        </w:rPr>
-      </w:pPr>
+      <w:r>
+        <w:rPr>
+          <w:rFonts w:ascii="Arial" w:hAnsi="Arial" w:cs="Arial"/>
+          <w:sz w:val="24"/>
+          <w:szCs w:val="24"/>
+        </w:rPr>
+        <w:t xml:space="preserve">ACHOUR, </w:t>
+      </w:r>
+      <w:proofErr w:type="spellStart"/>
+      <w:r>
+        <w:rPr>
+          <w:rFonts w:ascii="Arial" w:hAnsi="Arial" w:cs="Arial"/>
+          <w:sz w:val="24"/>
+          <w:szCs w:val="24"/>
+        </w:rPr>
+        <w:t>Mehdi</w:t>
+      </w:r>
+      <w:proofErr w:type="spellEnd"/>
+      <w:r>
+        <w:rPr>
+          <w:rFonts w:ascii="Arial" w:hAnsi="Arial" w:cs="Arial"/>
+          <w:sz w:val="24"/>
+          <w:szCs w:val="24"/>
+        </w:rPr>
+        <w:t xml:space="preserve"> et al. Manual do PHP. 20 de outubro de 2021. Website PHP Disponível em: &lt;https://www.php.net/manual/</w:t>
+      </w:r>
+      <w:proofErr w:type="spellStart"/>
+      <w:r>
+        <w:rPr>
+          <w:rFonts w:ascii="Arial" w:hAnsi="Arial" w:cs="Arial"/>
+          <w:sz w:val="24"/>
+          <w:szCs w:val="24"/>
+        </w:rPr>
+        <w:t>pt_BR</w:t>
+      </w:r>
+      <w:proofErr w:type="spellEnd"/>
+      <w:r>
+        <w:rPr>
+          <w:rFonts w:ascii="Arial" w:hAnsi="Arial" w:cs="Arial"/>
+          <w:sz w:val="24"/>
+          <w:szCs w:val="24"/>
+        </w:rPr>
+        <w:t>/&gt;. Acesso em: 23 de outubro de 2021.</w:t>
+      </w:r>
     </w:p>
     <w:sectPr>
-      <w:headerReference w:type="default" r:id="rId16"/>
+      <w:headerReference w:type="default" r:id="rId12"/>
       <w:pgSz w:w="11906" w:h="16838"/>
       <w:pgMar w:top="1701" w:right="1134" w:bottom="1134" w:left="1701" w:header="709" w:footer="709" w:gutter="0"/>
       <w:cols w:space="708"/>
@@ -14335,7 +14555,7 @@
 </file>
 
 <file path=word/endnotes.xml><?xml version="1.0" encoding="utf-8"?>
-<w:endnotes xmlns:wpc="http://schemas.microsoft.com/office/word/2010/wordprocessingCanvas" xmlns:cx="http://schemas.microsoft.com/office/drawing/2014/chartex" xmlns:cx1="http://schemas.microsoft.com/office/drawing/2015/9/8/chartex" xmlns:mc="http://schemas.openxmlformats.org/markup-compatibility/2006" xmlns:o="urn:schemas-microsoft-com:office:office" xmlns:r="http://schemas.openxmlformats.org/officeDocument/2006/relationships" xmlns:m="http://schemas.openxmlformats.org/officeDocument/2006/math" xmlns:v="urn:schemas-microsoft-com:vml" xmlns:wp14="http://schemas.microsoft.com/office/word/2010/wordprocessingDrawing" xmlns:wp="http://schemas.openxmlformats.org/drawingml/2006/wordprocessingDrawing" xmlns:w10="urn:schemas-microsoft-com:office:word" xmlns:w="http://schemas.openxmlformats.org/wordprocessingml/2006/main" xmlns:w14="http://schemas.microsoft.com/office/word/2010/wordml" xmlns:w15="http://schemas.microsoft.com/office/word/2012/wordml" xmlns:w16se="http://schemas.microsoft.com/office/word/2015/wordml/symex" xmlns:wpg="http://schemas.microsoft.com/office/word/2010/wordprocessingGroup" xmlns:wpi="http://schemas.microsoft.com/office/word/2010/wordprocessingInk" xmlns:wne="http://schemas.microsoft.com/office/word/2006/wordml" xmlns:wps="http://schemas.microsoft.com/office/word/2010/wordprocessingShape" mc:Ignorable="w14 w15 w16se wp14">
+<w:endnotes xmlns:wpc="http://schemas.microsoft.com/office/word/2010/wordprocessingCanvas" xmlns:cx="http://schemas.microsoft.com/office/drawing/2014/chartex" xmlns:cx1="http://schemas.microsoft.com/office/drawing/2015/9/8/chartex" xmlns:cx2="http://schemas.microsoft.com/office/drawing/2015/10/21/chartex" xmlns:cx3="http://schemas.microsoft.com/office/drawing/2016/5/9/chartex" xmlns:cx4="http://schemas.microsoft.com/office/drawing/2016/5/10/chartex" xmlns:cx5="http://schemas.microsoft.com/office/drawing/2016/5/11/chartex" xmlns:cx6="http://schemas.microsoft.com/office/drawing/2016/5/12/chartex" xmlns:cx7="http://schemas.microsoft.com/office/drawing/2016/5/13/chartex" xmlns:cx8="http://schemas.microsoft.com/office/drawing/2016/5/14/chartex" xmlns:mc="http://schemas.openxmlformats.org/markup-compatibility/2006" xmlns:aink="http://schemas.microsoft.com/office/drawing/2016/ink" xmlns:am3d="http://schemas.microsoft.com/office/drawing/2017/model3d" xmlns:o="urn:schemas-microsoft-com:office:office" xmlns:r="http://schemas.openxmlformats.org/officeDocument/2006/relationships" xmlns:m="http://schemas.openxmlformats.org/officeDocument/2006/math" xmlns:v="urn:schemas-microsoft-com:vml" xmlns:wp14="http://schemas.microsoft.com/office/word/2010/wordprocessingDrawing" xmlns:wp="http://schemas.openxmlformats.org/drawingml/2006/wordprocessingDrawing" xmlns:w10="urn:schemas-microsoft-com:office:word" xmlns:w="http://schemas.openxmlformats.org/wordprocessingml/2006/main" xmlns:w14="http://schemas.microsoft.com/office/word/2010/wordml" xmlns:w15="http://schemas.microsoft.com/office/word/2012/wordml" xmlns:w16cex="http://schemas.microsoft.com/office/word/2018/wordml/cex" xmlns:w16cid="http://schemas.microsoft.com/office/word/2016/wordml/cid" xmlns:w16="http://schemas.microsoft.com/office/word/2018/wordml" xmlns:w16sdtdh="http://schemas.microsoft.com/office/word/2020/wordml/sdtdatahash" xmlns:w16se="http://schemas.microsoft.com/office/word/2015/wordml/symex" xmlns:wpg="http://schemas.microsoft.com/office/word/2010/wordprocessingGroup" xmlns:wpi="http://schemas.microsoft.com/office/word/2010/wordprocessingInk" xmlns:wne="http://schemas.microsoft.com/office/word/2006/wordml" xmlns:wps="http://schemas.microsoft.com/office/word/2010/wordprocessingShape" mc:Ignorable="w14 w15 w16se w16cid w16 w16cex w16sdtdh wp14">
   <w:endnote w:type="separator" w:id="-1">
     <w:p>
       <w:pPr>
@@ -14360,7 +14580,7 @@
 </file>
 
 <file path=word/footnotes.xml><?xml version="1.0" encoding="utf-8"?>
-<w:footnotes xmlns:wpc="http://schemas.microsoft.com/office/word/2010/wordprocessingCanvas" xmlns:cx="http://schemas.microsoft.com/office/drawing/2014/chartex" xmlns:cx1="http://schemas.microsoft.com/office/drawing/2015/9/8/chartex" xmlns:mc="http://schemas.openxmlformats.org/markup-compatibility/2006" xmlns:o="urn:schemas-microsoft-com:office:office" xmlns:r="http://schemas.openxmlformats.org/officeDocument/2006/relationships" xmlns:m="http://schemas.openxmlformats.org/officeDocument/2006/math" xmlns:v="urn:schemas-microsoft-com:vml" xmlns:wp14="http://schemas.microsoft.com/office/word/2010/wordprocessingDrawing" xmlns:wp="http://schemas.openxmlformats.org/drawingml/2006/wordprocessingDrawing" xmlns:w10="urn:schemas-microsoft-com:office:word" xmlns:w="http://schemas.openxmlformats.org/wordprocessingml/2006/main" xmlns:w14="http://schemas.microsoft.com/office/word/2010/wordml" xmlns:w15="http://schemas.microsoft.com/office/word/2012/wordml" xmlns:w16se="http://schemas.microsoft.com/office/word/2015/wordml/symex" xmlns:wpg="http://schemas.microsoft.com/office/word/2010/wordprocessingGroup" xmlns:wpi="http://schemas.microsoft.com/office/word/2010/wordprocessingInk" xmlns:wne="http://schemas.microsoft.com/office/word/2006/wordml" xmlns:wps="http://schemas.microsoft.com/office/word/2010/wordprocessingShape" mc:Ignorable="w14 w15 w16se wp14">
+<w:footnotes xmlns:wpc="http://schemas.microsoft.com/office/word/2010/wordprocessingCanvas" xmlns:cx="http://schemas.microsoft.com/office/drawing/2014/chartex" xmlns:cx1="http://schemas.microsoft.com/office/drawing/2015/9/8/chartex" xmlns:cx2="http://schemas.microsoft.com/office/drawing/2015/10/21/chartex" xmlns:cx3="http://schemas.microsoft.com/office/drawing/2016/5/9/chartex" xmlns:cx4="http://schemas.microsoft.com/office/drawing/2016/5/10/chartex" xmlns:cx5="http://schemas.microsoft.com/office/drawing/2016/5/11/chartex" xmlns:cx6="http://schemas.microsoft.com/office/drawing/2016/5/12/chartex" xmlns:cx7="http://schemas.microsoft.com/office/drawing/2016/5/13/chartex" xmlns:cx8="http://schemas.microsoft.com/office/drawing/2016/5/14/chartex" xmlns:mc="http://schemas.openxmlformats.org/markup-compatibility/2006" xmlns:aink="http://schemas.microsoft.com/office/drawing/2016/ink" xmlns:am3d="http://schemas.microsoft.com/office/drawing/2017/model3d" xmlns:o="urn:schemas-microsoft-com:office:office" xmlns:r="http://schemas.openxmlformats.org/officeDocument/2006/relationships" xmlns:m="http://schemas.openxmlformats.org/officeDocument/2006/math" xmlns:v="urn:schemas-microsoft-com:vml" xmlns:wp14="http://schemas.microsoft.com/office/word/2010/wordprocessingDrawing" xmlns:wp="http://schemas.openxmlformats.org/drawingml/2006/wordprocessingDrawing" xmlns:w10="urn:schemas-microsoft-com:office:word" xmlns:w="http://schemas.openxmlformats.org/wordprocessingml/2006/main" xmlns:w14="http://schemas.microsoft.com/office/word/2010/wordml" xmlns:w15="http://schemas.microsoft.com/office/word/2012/wordml" xmlns:w16cex="http://schemas.microsoft.com/office/word/2018/wordml/cex" xmlns:w16cid="http://schemas.microsoft.com/office/word/2016/wordml/cid" xmlns:w16="http://schemas.microsoft.com/office/word/2018/wordml" xmlns:w16sdtdh="http://schemas.microsoft.com/office/word/2020/wordml/sdtdatahash" xmlns:w16se="http://schemas.microsoft.com/office/word/2015/wordml/symex" xmlns:wpg="http://schemas.microsoft.com/office/word/2010/wordprocessingGroup" xmlns:wpi="http://schemas.microsoft.com/office/word/2010/wordprocessingInk" xmlns:wne="http://schemas.microsoft.com/office/word/2006/wordml" xmlns:wps="http://schemas.microsoft.com/office/word/2010/wordprocessingShape" mc:Ignorable="w14 w15 w16se w16cid w16 w16cex w16sdtdh wp14">
   <w:footnote w:type="separator" w:id="-1">
     <w:p>
       <w:pPr>
@@ -14385,7 +14605,7 @@
 </file>
 
 <file path=word/header1.xml><?xml version="1.0" encoding="utf-8"?>
-<w:hdr xmlns:wpc="http://schemas.microsoft.com/office/word/2010/wordprocessingCanvas" xmlns:cx="http://schemas.microsoft.com/office/drawing/2014/chartex" xmlns:cx1="http://schemas.microsoft.com/office/drawing/2015/9/8/chartex" xmlns:mc="http://schemas.openxmlformats.org/markup-compatibility/2006" xmlns:o="urn:schemas-microsoft-com:office:office" xmlns:r="http://schemas.openxmlformats.org/officeDocument/2006/relationships" xmlns:m="http://schemas.openxmlformats.org/officeDocument/2006/math" xmlns:v="urn:schemas-microsoft-com:vml" xmlns:wp14="http://schemas.microsoft.com/office/word/2010/wordprocessingDrawing" xmlns:wp="http://schemas.openxmlformats.org/drawingml/2006/wordprocessingDrawing" xmlns:w10="urn:schemas-microsoft-com:office:word" xmlns:w="http://schemas.openxmlformats.org/wordprocessingml/2006/main" xmlns:w14="http://schemas.microsoft.com/office/word/2010/wordml" xmlns:w15="http://schemas.microsoft.com/office/word/2012/wordml" xmlns:w16se="http://schemas.microsoft.com/office/word/2015/wordml/symex" xmlns:wpg="http://schemas.microsoft.com/office/word/2010/wordprocessingGroup" xmlns:wpi="http://schemas.microsoft.com/office/word/2010/wordprocessingInk" xmlns:wne="http://schemas.microsoft.com/office/word/2006/wordml" xmlns:wps="http://schemas.microsoft.com/office/word/2010/wordprocessingShape" mc:Ignorable="w14 w15 w16se wp14">
+<w:hdr xmlns:wpc="http://schemas.microsoft.com/office/word/2010/wordprocessingCanvas" xmlns:cx="http://schemas.microsoft.com/office/drawing/2014/chartex" xmlns:cx1="http://schemas.microsoft.com/office/drawing/2015/9/8/chartex" xmlns:cx2="http://schemas.microsoft.com/office/drawing/2015/10/21/chartex" xmlns:cx3="http://schemas.microsoft.com/office/drawing/2016/5/9/chartex" xmlns:cx4="http://schemas.microsoft.com/office/drawing/2016/5/10/chartex" xmlns:cx5="http://schemas.microsoft.com/office/drawing/2016/5/11/chartex" xmlns:cx6="http://schemas.microsoft.com/office/drawing/2016/5/12/chartex" xmlns:cx7="http://schemas.microsoft.com/office/drawing/2016/5/13/chartex" xmlns:cx8="http://schemas.microsoft.com/office/drawing/2016/5/14/chartex" xmlns:mc="http://schemas.openxmlformats.org/markup-compatibility/2006" xmlns:aink="http://schemas.microsoft.com/office/drawing/2016/ink" xmlns:am3d="http://schemas.microsoft.com/office/drawing/2017/model3d" xmlns:o="urn:schemas-microsoft-com:office:office" xmlns:r="http://schemas.openxmlformats.org/officeDocument/2006/relationships" xmlns:m="http://schemas.openxmlformats.org/officeDocument/2006/math" xmlns:v="urn:schemas-microsoft-com:vml" xmlns:wp14="http://schemas.microsoft.com/office/word/2010/wordprocessingDrawing" xmlns:wp="http://schemas.openxmlformats.org/drawingml/2006/wordprocessingDrawing" xmlns:w10="urn:schemas-microsoft-com:office:word" xmlns:w="http://schemas.openxmlformats.org/wordprocessingml/2006/main" xmlns:w14="http://schemas.microsoft.com/office/word/2010/wordml" xmlns:w15="http://schemas.microsoft.com/office/word/2012/wordml" xmlns:w16cex="http://schemas.microsoft.com/office/word/2018/wordml/cex" xmlns:w16cid="http://schemas.microsoft.com/office/word/2016/wordml/cid" xmlns:w16="http://schemas.microsoft.com/office/word/2018/wordml" xmlns:w16sdtdh="http://schemas.microsoft.com/office/word/2020/wordml/sdtdatahash" xmlns:w16se="http://schemas.microsoft.com/office/word/2015/wordml/symex" xmlns:wpg="http://schemas.microsoft.com/office/word/2010/wordprocessingGroup" xmlns:wpi="http://schemas.microsoft.com/office/word/2010/wordprocessingInk" xmlns:wne="http://schemas.microsoft.com/office/word/2006/wordml" xmlns:wps="http://schemas.microsoft.com/office/word/2010/wordprocessingShape" mc:Ignorable="w14 w15 w16se w16cid w16 w16cex w16sdtdh wp14">
   <w:sdt>
     <w:sdtPr>
       <w:id w:val="619960696"/>
@@ -14394,6 +14614,7 @@
         <w:docPartUnique/>
       </w:docPartObj>
     </w:sdtPr>
+    <w:sdtEndPr/>
     <w:sdtContent>
       <w:p>
         <w:pPr>
@@ -14430,7 +14651,7 @@
 </file>
 
 <file path=word/numbering.xml><?xml version="1.0" encoding="utf-8"?>
-<w:numbering xmlns:wpc="http://schemas.microsoft.com/office/word/2010/wordprocessingCanvas" xmlns:cx="http://schemas.microsoft.com/office/drawing/2014/chartex" xmlns:cx1="http://schemas.microsoft.com/office/drawing/2015/9/8/chartex" xmlns:mc="http://schemas.openxmlformats.org/markup-compatibility/2006" xmlns:o="urn:schemas-microsoft-com:office:office" xmlns:r="http://schemas.openxmlformats.org/officeDocument/2006/relationships" xmlns:m="http://schemas.openxmlformats.org/officeDocument/2006/math" xmlns:v="urn:schemas-microsoft-com:vml" xmlns:wp14="http://schemas.microsoft.com/office/word/2010/wordprocessingDrawing" xmlns:wp="http://schemas.openxmlformats.org/drawingml/2006/wordprocessingDrawing" xmlns:w10="urn:schemas-microsoft-com:office:word" xmlns:w="http://schemas.openxmlformats.org/wordprocessingml/2006/main" xmlns:w14="http://schemas.microsoft.com/office/word/2010/wordml" xmlns:w15="http://schemas.microsoft.com/office/word/2012/wordml" xmlns:w16se="http://schemas.microsoft.com/office/word/2015/wordml/symex" xmlns:wpg="http://schemas.microsoft.com/office/word/2010/wordprocessingGroup" xmlns:wpi="http://schemas.microsoft.com/office/word/2010/wordprocessingInk" xmlns:wne="http://schemas.microsoft.com/office/word/2006/wordml" xmlns:wps="http://schemas.microsoft.com/office/word/2010/wordprocessingShape" mc:Ignorable="w14 w15 w16se wp14">
+<w:numbering xmlns:wpc="http://schemas.microsoft.com/office/word/2010/wordprocessingCanvas" xmlns:cx="http://schemas.microsoft.com/office/drawing/2014/chartex" xmlns:cx1="http://schemas.microsoft.com/office/drawing/2015/9/8/chartex" xmlns:cx2="http://schemas.microsoft.com/office/drawing/2015/10/21/chartex" xmlns:cx3="http://schemas.microsoft.com/office/drawing/2016/5/9/chartex" xmlns:cx4="http://schemas.microsoft.com/office/drawing/2016/5/10/chartex" xmlns:cx5="http://schemas.microsoft.com/office/drawing/2016/5/11/chartex" xmlns:cx6="http://schemas.microsoft.com/office/drawing/2016/5/12/chartex" xmlns:cx7="http://schemas.microsoft.com/office/drawing/2016/5/13/chartex" xmlns:cx8="http://schemas.microsoft.com/office/drawing/2016/5/14/chartex" xmlns:mc="http://schemas.openxmlformats.org/markup-compatibility/2006" xmlns:aink="http://schemas.microsoft.com/office/drawing/2016/ink" xmlns:am3d="http://schemas.microsoft.com/office/drawing/2017/model3d" xmlns:o="urn:schemas-microsoft-com:office:office" xmlns:r="http://schemas.openxmlformats.org/officeDocument/2006/relationships" xmlns:m="http://schemas.openxmlformats.org/officeDocument/2006/math" xmlns:v="urn:schemas-microsoft-com:vml" xmlns:wp14="http://schemas.microsoft.com/office/word/2010/wordprocessingDrawing" xmlns:wp="http://schemas.openxmlformats.org/drawingml/2006/wordprocessingDrawing" xmlns:w10="urn:schemas-microsoft-com:office:word" xmlns:w="http://schemas.openxmlformats.org/wordprocessingml/2006/main" xmlns:w14="http://schemas.microsoft.com/office/word/2010/wordml" xmlns:w15="http://schemas.microsoft.com/office/word/2012/wordml" xmlns:w16cex="http://schemas.microsoft.com/office/word/2018/wordml/cex" xmlns:w16cid="http://schemas.microsoft.com/office/word/2016/wordml/cid" xmlns:w16="http://schemas.microsoft.com/office/word/2018/wordml" xmlns:w16sdtdh="http://schemas.microsoft.com/office/word/2020/wordml/sdtdatahash" xmlns:w16se="http://schemas.microsoft.com/office/word/2015/wordml/symex" xmlns:wpg="http://schemas.microsoft.com/office/word/2010/wordprocessingGroup" xmlns:wpi="http://schemas.microsoft.com/office/word/2010/wordprocessingInk" xmlns:wne="http://schemas.microsoft.com/office/word/2006/wordml" xmlns:wps="http://schemas.microsoft.com/office/word/2010/wordprocessingShape" mc:Ignorable="w14 w15 w16se w16cid w16 w16cex w16sdtdh wp14">
   <w:abstractNum w:abstractNumId="0" w15:restartNumberingAfterBreak="0">
     <w:nsid w:val="1AAA1835"/>
     <w:multiLevelType w:val="hybridMultilevel"/>
@@ -15516,7 +15737,7 @@
 </file>
 
 <file path=word/styles.xml><?xml version="1.0" encoding="utf-8"?>
-<w:styles xmlns:mc="http://schemas.openxmlformats.org/markup-compatibility/2006" xmlns:r="http://schemas.openxmlformats.org/officeDocument/2006/relationships" xmlns:w="http://schemas.openxmlformats.org/wordprocessingml/2006/main" xmlns:w14="http://schemas.microsoft.com/office/word/2010/wordml" xmlns:w15="http://schemas.microsoft.com/office/word/2012/wordml" xmlns:w16se="http://schemas.microsoft.com/office/word/2015/wordml/symex" mc:Ignorable="w14 w15 w16se">
+<w:styles xmlns:mc="http://schemas.openxmlformats.org/markup-compatibility/2006" xmlns:r="http://schemas.openxmlformats.org/officeDocument/2006/relationships" xmlns:w="http://schemas.openxmlformats.org/wordprocessingml/2006/main" xmlns:w14="http://schemas.microsoft.com/office/word/2010/wordml" xmlns:w15="http://schemas.microsoft.com/office/word/2012/wordml" xmlns:w16cex="http://schemas.microsoft.com/office/word/2018/wordml/cex" xmlns:w16cid="http://schemas.microsoft.com/office/word/2016/wordml/cid" xmlns:w16="http://schemas.microsoft.com/office/word/2018/wordml" xmlns:w16sdtdh="http://schemas.microsoft.com/office/word/2020/wordml/sdtdatahash" xmlns:w16se="http://schemas.microsoft.com/office/word/2015/wordml/symex" mc:Ignorable="w14 w15 w16se w16cid w16 w16cex w16sdtdh">
   <w:docDefaults>
     <w:rPrDefault>
       <w:rPr>
@@ -15532,7 +15753,7 @@
       </w:pPr>
     </w:pPrDefault>
   </w:docDefaults>
-  <w:latentStyles w:defLockedState="0" w:defUIPriority="99" w:defSemiHidden="0" w:defUnhideWhenUsed="0" w:defQFormat="0" w:count="371">
+  <w:latentStyles w:defLockedState="0" w:defUIPriority="99" w:defSemiHidden="0" w:defUnhideWhenUsed="0" w:defQFormat="0" w:count="376">
     <w:lsdException w:name="Normal" w:uiPriority="0" w:qFormat="1"/>
     <w:lsdException w:name="heading 1" w:uiPriority="0" w:qFormat="1"/>
     <w:lsdException w:name="heading 2" w:semiHidden="1" w:uiPriority="0" w:unhideWhenUsed="1" w:qFormat="1"/>
@@ -15904,6 +16125,11 @@
     <w:lsdException w:name="List Table 5 Dark Accent 6" w:uiPriority="50"/>
     <w:lsdException w:name="List Table 6 Colorful Accent 6" w:uiPriority="51"/>
     <w:lsdException w:name="List Table 7 Colorful Accent 6" w:uiPriority="52"/>
+    <w:lsdException w:name="Mention" w:semiHidden="1" w:unhideWhenUsed="1"/>
+    <w:lsdException w:name="Smart Hyperlink" w:semiHidden="1" w:unhideWhenUsed="1"/>
+    <w:lsdException w:name="Hashtag" w:semiHidden="1" w:unhideWhenUsed="1"/>
+    <w:lsdException w:name="Unresolved Mention" w:semiHidden="1" w:unhideWhenUsed="1"/>
+    <w:lsdException w:name="Smart Link" w:semiHidden="1" w:unhideWhenUsed="1"/>
   </w:latentStyles>
   <w:style w:type="paragraph" w:default="1" w:styleId="Normal">
     <w:name w:val="Normal"/>
@@ -16492,8 +16718,8 @@
       </w:tblBorders>
     </w:tblPr>
   </w:style>
-  <w:style w:type="character" w:customStyle="1" w:styleId="UnresolvedMention">
-    <w:name w:val="Unresolved Mention"/>
+  <w:style w:type="character" w:customStyle="1" w:styleId="MenoPendente1">
+    <w:name w:val="Menção Pendente1"/>
     <w:basedOn w:val="Fontepargpadro"/>
     <w:uiPriority w:val="99"/>
     <w:semiHidden/>
@@ -16513,6 +16739,18 @@
     <w:rPr>
       <w:b/>
       <w:bCs/>
+    </w:rPr>
+  </w:style>
+  <w:style w:type="character" w:styleId="MenoPendente">
+    <w:name w:val="Unresolved Mention"/>
+    <w:basedOn w:val="Fontepargpadro"/>
+    <w:uiPriority w:val="99"/>
+    <w:semiHidden/>
+    <w:unhideWhenUsed/>
+    <w:rsid w:val="001C7704"/>
+    <w:rPr>
+      <w:color w:val="605E5C"/>
+      <w:shd w:val="clear" w:color="auto" w:fill="E1DFDD"/>
     </w:rPr>
   </w:style>
 </w:styles>

</xml_diff>